<commit_message>
Change the example table to have a category column
</commit_message>
<xml_diff>
--- a/certificate-name-input.docx
+++ b/certificate-name-input.docx
@@ -5,15 +5,17 @@
     <w:tbl>
       <w:tblPr>
         <w:tblStyle w:val="TableGrid"/>
-        <w:tblW w:w="10768" w:type="dxa"/>
+        <w:tblW w:w="10800" w:type="dxa"/>
+        <w:tblInd w:w="-522" w:type="dxa"/>
         <w:tblLayout w:type="fixed"/>
         <w:tblLook w:val="04A0" w:firstRow="1" w:lastRow="0" w:firstColumn="1" w:lastColumn="0" w:noHBand="0" w:noVBand="1"/>
       </w:tblPr>
       <w:tblGrid>
-        <w:gridCol w:w="1171"/>
-        <w:gridCol w:w="1801"/>
-        <w:gridCol w:w="3402"/>
-        <w:gridCol w:w="4394"/>
+        <w:gridCol w:w="900"/>
+        <w:gridCol w:w="1440"/>
+        <w:gridCol w:w="2520"/>
+        <w:gridCol w:w="4500"/>
+        <w:gridCol w:w="1440"/>
       </w:tblGrid>
       <w:tr>
         <w:trPr>
@@ -21,7 +23,7 @@
         </w:trPr>
         <w:tc>
           <w:tcPr>
-            <w:tcW w:w="1171" w:type="dxa"/>
+            <w:tcW w:w="900" w:type="dxa"/>
           </w:tcPr>
           <w:p>
             <w:pPr>
@@ -37,7 +39,7 @@
         </w:tc>
         <w:tc>
           <w:tcPr>
-            <w:tcW w:w="1801" w:type="dxa"/>
+            <w:tcW w:w="1440" w:type="dxa"/>
             <w:tcBorders>
               <w:top w:val="single" w:sz="4" w:space="0" w:color="auto"/>
               <w:left w:val="single" w:sz="4" w:space="0" w:color="auto"/>
@@ -53,7 +55,7 @@
         </w:tc>
         <w:tc>
           <w:tcPr>
-            <w:tcW w:w="3402" w:type="dxa"/>
+            <w:tcW w:w="2520" w:type="dxa"/>
             <w:tcBorders>
               <w:top w:val="single" w:sz="4" w:space="0" w:color="auto"/>
               <w:left w:val="single" w:sz="4" w:space="0" w:color="auto"/>
@@ -77,7 +79,7 @@
         </w:tc>
         <w:tc>
           <w:tcPr>
-            <w:tcW w:w="4394" w:type="dxa"/>
+            <w:tcW w:w="4500" w:type="dxa"/>
           </w:tcPr>
           <w:p>
             <w:proofErr w:type="spellStart"/>
@@ -87,6 +89,37 @@
             <w:proofErr w:type="spellEnd"/>
             <w:r>
               <w:t xml:space="preserve"> Андрей Сергеевич</w:t>
+            </w:r>
+          </w:p>
+        </w:tc>
+        <w:tc>
+          <w:tcPr>
+            <w:tcW w:w="1440" w:type="dxa"/>
+          </w:tcPr>
+          <w:p>
+            <w:pPr>
+              <w:tabs>
+                <w:tab w:val="left" w:pos="2325"/>
+              </w:tabs>
+              <w:rPr>
+                <w:lang w:val="en-US"/>
+              </w:rPr>
+            </w:pPr>
+            <w:r>
+              <w:rPr>
+                <w:lang w:val="en-US"/>
+              </w:rPr>
+              <w:t>B, C</w:t>
+            </w:r>
+          </w:p>
+          <w:p>
+            <w:pPr>
+              <w:tabs>
+                <w:tab w:val="left" w:pos="2325"/>
+              </w:tabs>
+            </w:pPr>
+            <w:r>
+              <w:tab/>
             </w:r>
           </w:p>
         </w:tc>
@@ -97,7 +130,7 @@
         </w:trPr>
         <w:tc>
           <w:tcPr>
-            <w:tcW w:w="1171" w:type="dxa"/>
+            <w:tcW w:w="900" w:type="dxa"/>
           </w:tcPr>
           <w:p>
             <w:pPr>
@@ -113,7 +146,7 @@
         </w:tc>
         <w:tc>
           <w:tcPr>
-            <w:tcW w:w="1801" w:type="dxa"/>
+            <w:tcW w:w="1440" w:type="dxa"/>
           </w:tcPr>
           <w:p>
             <w:r>
@@ -123,7 +156,7 @@
         </w:tc>
         <w:tc>
           <w:tcPr>
-            <w:tcW w:w="3402" w:type="dxa"/>
+            <w:tcW w:w="2520" w:type="dxa"/>
             <w:tcBorders>
               <w:top w:val="single" w:sz="4" w:space="0" w:color="auto"/>
               <w:left w:val="single" w:sz="4" w:space="0" w:color="auto"/>
@@ -139,11 +172,29 @@
         </w:tc>
         <w:tc>
           <w:tcPr>
-            <w:tcW w:w="4394" w:type="dxa"/>
+            <w:tcW w:w="4500" w:type="dxa"/>
           </w:tcPr>
           <w:p>
             <w:r>
               <w:t>Аввакумов Константин Константинович</w:t>
+            </w:r>
+          </w:p>
+        </w:tc>
+        <w:tc>
+          <w:tcPr>
+            <w:tcW w:w="1440" w:type="dxa"/>
+          </w:tcPr>
+          <w:p>
+            <w:pPr>
+              <w:rPr>
+                <w:lang w:val="en-US"/>
+              </w:rPr>
+            </w:pPr>
+            <w:r>
+              <w:rPr>
+                <w:lang w:val="en-US"/>
+              </w:rPr>
+              <w:t>C</w:t>
             </w:r>
           </w:p>
         </w:tc>
@@ -154,7 +205,7 @@
         </w:trPr>
         <w:tc>
           <w:tcPr>
-            <w:tcW w:w="1171" w:type="dxa"/>
+            <w:tcW w:w="900" w:type="dxa"/>
           </w:tcPr>
           <w:p>
             <w:pPr>
@@ -170,7 +221,7 @@
         </w:tc>
         <w:tc>
           <w:tcPr>
-            <w:tcW w:w="1801" w:type="dxa"/>
+            <w:tcW w:w="1440" w:type="dxa"/>
           </w:tcPr>
           <w:p>
             <w:r>
@@ -180,7 +231,7 @@
         </w:tc>
         <w:tc>
           <w:tcPr>
-            <w:tcW w:w="3402" w:type="dxa"/>
+            <w:tcW w:w="2520" w:type="dxa"/>
             <w:tcBorders>
               <w:top w:val="single" w:sz="4" w:space="0" w:color="auto"/>
               <w:left w:val="single" w:sz="4" w:space="0" w:color="auto"/>
@@ -196,7 +247,7 @@
         </w:tc>
         <w:tc>
           <w:tcPr>
-            <w:tcW w:w="4394" w:type="dxa"/>
+            <w:tcW w:w="4500" w:type="dxa"/>
           </w:tcPr>
           <w:p>
             <w:proofErr w:type="spellStart"/>
@@ -206,6 +257,24 @@
             <w:proofErr w:type="spellEnd"/>
             <w:r>
               <w:t xml:space="preserve"> Андрей Сергеевич</w:t>
+            </w:r>
+          </w:p>
+        </w:tc>
+        <w:tc>
+          <w:tcPr>
+            <w:tcW w:w="1440" w:type="dxa"/>
+          </w:tcPr>
+          <w:p>
+            <w:pPr>
+              <w:rPr>
+                <w:lang w:val="en-US"/>
+              </w:rPr>
+            </w:pPr>
+            <w:r>
+              <w:rPr>
+                <w:lang w:val="en-US"/>
+              </w:rPr>
+              <w:t>D</w:t>
             </w:r>
           </w:p>
         </w:tc>
@@ -216,7 +285,7 @@
         </w:trPr>
         <w:tc>
           <w:tcPr>
-            <w:tcW w:w="1171" w:type="dxa"/>
+            <w:tcW w:w="900" w:type="dxa"/>
           </w:tcPr>
           <w:p>
             <w:pPr>
@@ -232,7 +301,7 @@
         </w:tc>
         <w:tc>
           <w:tcPr>
-            <w:tcW w:w="1801" w:type="dxa"/>
+            <w:tcW w:w="1440" w:type="dxa"/>
           </w:tcPr>
           <w:p>
             <w:r>
@@ -242,7 +311,7 @@
         </w:tc>
         <w:tc>
           <w:tcPr>
-            <w:tcW w:w="3402" w:type="dxa"/>
+            <w:tcW w:w="2520" w:type="dxa"/>
             <w:tcBorders>
               <w:top w:val="single" w:sz="4" w:space="0" w:color="auto"/>
               <w:left w:val="single" w:sz="4" w:space="0" w:color="auto"/>
@@ -258,7 +327,7 @@
         </w:tc>
         <w:tc>
           <w:tcPr>
-            <w:tcW w:w="4394" w:type="dxa"/>
+            <w:tcW w:w="4500" w:type="dxa"/>
           </w:tcPr>
           <w:p>
             <w:pPr>
@@ -267,6 +336,26 @@
             </w:pPr>
             <w:r>
               <w:t>Череватенко Светлана Александровна</w:t>
+            </w:r>
+          </w:p>
+        </w:tc>
+        <w:tc>
+          <w:tcPr>
+            <w:tcW w:w="1440" w:type="dxa"/>
+          </w:tcPr>
+          <w:p>
+            <w:pPr>
+              <w:jc w:val="both"/>
+              <w:outlineLvl w:val="1"/>
+              <w:rPr>
+                <w:lang w:val="en-US"/>
+              </w:rPr>
+            </w:pPr>
+            <w:r>
+              <w:rPr>
+                <w:lang w:val="en-US"/>
+              </w:rPr>
+              <w:t>A1</w:t>
             </w:r>
           </w:p>
         </w:tc>
@@ -277,7 +366,7 @@
         </w:trPr>
         <w:tc>
           <w:tcPr>
-            <w:tcW w:w="1171" w:type="dxa"/>
+            <w:tcW w:w="900" w:type="dxa"/>
           </w:tcPr>
           <w:p>
             <w:pPr>
@@ -293,7 +382,7 @@
         </w:tc>
         <w:tc>
           <w:tcPr>
-            <w:tcW w:w="1801" w:type="dxa"/>
+            <w:tcW w:w="1440" w:type="dxa"/>
           </w:tcPr>
           <w:p>
             <w:r>
@@ -303,7 +392,7 @@
         </w:tc>
         <w:tc>
           <w:tcPr>
-            <w:tcW w:w="3402" w:type="dxa"/>
+            <w:tcW w:w="2520" w:type="dxa"/>
             <w:tcBorders>
               <w:top w:val="single" w:sz="4" w:space="0" w:color="auto"/>
               <w:left w:val="single" w:sz="4" w:space="0" w:color="auto"/>
@@ -319,7 +408,7 @@
         </w:tc>
         <w:tc>
           <w:tcPr>
-            <w:tcW w:w="4394" w:type="dxa"/>
+            <w:tcW w:w="4500" w:type="dxa"/>
           </w:tcPr>
           <w:p>
             <w:proofErr w:type="spellStart"/>
@@ -335,6 +424,24 @@
               <w:t>Мадиновна</w:t>
             </w:r>
             <w:proofErr w:type="spellEnd"/>
+          </w:p>
+        </w:tc>
+        <w:tc>
+          <w:tcPr>
+            <w:tcW w:w="1440" w:type="dxa"/>
+          </w:tcPr>
+          <w:p>
+            <w:pPr>
+              <w:rPr>
+                <w:lang w:val="en-US"/>
+              </w:rPr>
+            </w:pPr>
+            <w:r>
+              <w:rPr>
+                <w:lang w:val="en-US"/>
+              </w:rPr>
+              <w:t>B</w:t>
+            </w:r>
           </w:p>
         </w:tc>
       </w:tr>
@@ -344,7 +451,7 @@
         </w:trPr>
         <w:tc>
           <w:tcPr>
-            <w:tcW w:w="1171" w:type="dxa"/>
+            <w:tcW w:w="900" w:type="dxa"/>
           </w:tcPr>
           <w:p>
             <w:pPr>
@@ -360,7 +467,7 @@
         </w:tc>
         <w:tc>
           <w:tcPr>
-            <w:tcW w:w="1801" w:type="dxa"/>
+            <w:tcW w:w="1440" w:type="dxa"/>
           </w:tcPr>
           <w:p>
             <w:r>
@@ -370,7 +477,7 @@
         </w:tc>
         <w:tc>
           <w:tcPr>
-            <w:tcW w:w="3402" w:type="dxa"/>
+            <w:tcW w:w="2520" w:type="dxa"/>
             <w:tcBorders>
               <w:top w:val="single" w:sz="4" w:space="0" w:color="auto"/>
               <w:left w:val="single" w:sz="4" w:space="0" w:color="auto"/>
@@ -386,7 +493,7 @@
         </w:tc>
         <w:tc>
           <w:tcPr>
-            <w:tcW w:w="4394" w:type="dxa"/>
+            <w:tcW w:w="4500" w:type="dxa"/>
           </w:tcPr>
           <w:p>
             <w:proofErr w:type="spellStart"/>
@@ -396,6 +503,24 @@
             <w:proofErr w:type="spellEnd"/>
             <w:r>
               <w:t xml:space="preserve"> Алла Анатольевна</w:t>
+            </w:r>
+          </w:p>
+        </w:tc>
+        <w:tc>
+          <w:tcPr>
+            <w:tcW w:w="1440" w:type="dxa"/>
+          </w:tcPr>
+          <w:p>
+            <w:pPr>
+              <w:rPr>
+                <w:lang w:val="en-US"/>
+              </w:rPr>
+            </w:pPr>
+            <w:r>
+              <w:rPr>
+                <w:lang w:val="en-US"/>
+              </w:rPr>
+              <w:t>C</w:t>
             </w:r>
           </w:p>
         </w:tc>
@@ -406,7 +531,7 @@
         </w:trPr>
         <w:tc>
           <w:tcPr>
-            <w:tcW w:w="1171" w:type="dxa"/>
+            <w:tcW w:w="900" w:type="dxa"/>
           </w:tcPr>
           <w:p>
             <w:pPr>
@@ -422,7 +547,7 @@
         </w:tc>
         <w:tc>
           <w:tcPr>
-            <w:tcW w:w="1801" w:type="dxa"/>
+            <w:tcW w:w="1440" w:type="dxa"/>
           </w:tcPr>
           <w:p>
             <w:r>
@@ -432,7 +557,7 @@
         </w:tc>
         <w:tc>
           <w:tcPr>
-            <w:tcW w:w="3402" w:type="dxa"/>
+            <w:tcW w:w="2520" w:type="dxa"/>
             <w:tcBorders>
               <w:top w:val="single" w:sz="4" w:space="0" w:color="auto"/>
               <w:left w:val="single" w:sz="4" w:space="0" w:color="auto"/>
@@ -448,7 +573,7 @@
         </w:tc>
         <w:tc>
           <w:tcPr>
-            <w:tcW w:w="4394" w:type="dxa"/>
+            <w:tcW w:w="4500" w:type="dxa"/>
           </w:tcPr>
           <w:p>
             <w:proofErr w:type="spellStart"/>
@@ -458,6 +583,24 @@
             <w:proofErr w:type="spellEnd"/>
             <w:r>
               <w:t xml:space="preserve"> Виталий Витальевич</w:t>
+            </w:r>
+          </w:p>
+        </w:tc>
+        <w:tc>
+          <w:tcPr>
+            <w:tcW w:w="1440" w:type="dxa"/>
+          </w:tcPr>
+          <w:p>
+            <w:pPr>
+              <w:rPr>
+                <w:lang w:val="en-US"/>
+              </w:rPr>
+            </w:pPr>
+            <w:r>
+              <w:rPr>
+                <w:lang w:val="en-US"/>
+              </w:rPr>
+              <w:t>D</w:t>
             </w:r>
           </w:p>
         </w:tc>
@@ -468,7 +611,7 @@
         </w:trPr>
         <w:tc>
           <w:tcPr>
-            <w:tcW w:w="1171" w:type="dxa"/>
+            <w:tcW w:w="900" w:type="dxa"/>
           </w:tcPr>
           <w:p>
             <w:pPr>
@@ -484,7 +627,7 @@
         </w:tc>
         <w:tc>
           <w:tcPr>
-            <w:tcW w:w="1801" w:type="dxa"/>
+            <w:tcW w:w="1440" w:type="dxa"/>
           </w:tcPr>
           <w:p>
             <w:r>
@@ -494,7 +637,7 @@
         </w:tc>
         <w:tc>
           <w:tcPr>
-            <w:tcW w:w="3402" w:type="dxa"/>
+            <w:tcW w:w="2520" w:type="dxa"/>
             <w:tcBorders>
               <w:top w:val="single" w:sz="4" w:space="0" w:color="auto"/>
               <w:left w:val="single" w:sz="4" w:space="0" w:color="auto"/>
@@ -510,11 +653,29 @@
         </w:tc>
         <w:tc>
           <w:tcPr>
-            <w:tcW w:w="4394" w:type="dxa"/>
+            <w:tcW w:w="4500" w:type="dxa"/>
           </w:tcPr>
           <w:p>
             <w:r>
               <w:t>Бирюкова Светлана Николаевна</w:t>
+            </w:r>
+          </w:p>
+        </w:tc>
+        <w:tc>
+          <w:tcPr>
+            <w:tcW w:w="1440" w:type="dxa"/>
+          </w:tcPr>
+          <w:p>
+            <w:pPr>
+              <w:rPr>
+                <w:lang w:val="en-US"/>
+              </w:rPr>
+            </w:pPr>
+            <w:r>
+              <w:rPr>
+                <w:lang w:val="en-US"/>
+              </w:rPr>
+              <w:t>A1</w:t>
             </w:r>
           </w:p>
         </w:tc>
@@ -525,7 +686,7 @@
         </w:trPr>
         <w:tc>
           <w:tcPr>
-            <w:tcW w:w="1171" w:type="dxa"/>
+            <w:tcW w:w="900" w:type="dxa"/>
           </w:tcPr>
           <w:p>
             <w:pPr>
@@ -541,7 +702,7 @@
         </w:tc>
         <w:tc>
           <w:tcPr>
-            <w:tcW w:w="1801" w:type="dxa"/>
+            <w:tcW w:w="1440" w:type="dxa"/>
           </w:tcPr>
           <w:p>
             <w:r>
@@ -551,7 +712,7 @@
         </w:tc>
         <w:tc>
           <w:tcPr>
-            <w:tcW w:w="3402" w:type="dxa"/>
+            <w:tcW w:w="2520" w:type="dxa"/>
             <w:tcBorders>
               <w:top w:val="single" w:sz="4" w:space="0" w:color="auto"/>
               <w:left w:val="single" w:sz="4" w:space="0" w:color="auto"/>
@@ -572,11 +733,29 @@
         </w:tc>
         <w:tc>
           <w:tcPr>
-            <w:tcW w:w="4394" w:type="dxa"/>
+            <w:tcW w:w="4500" w:type="dxa"/>
           </w:tcPr>
           <w:p>
             <w:r>
               <w:t>Фурсова Виктория Федоровна</w:t>
+            </w:r>
+          </w:p>
+        </w:tc>
+        <w:tc>
+          <w:tcPr>
+            <w:tcW w:w="1440" w:type="dxa"/>
+          </w:tcPr>
+          <w:p>
+            <w:pPr>
+              <w:rPr>
+                <w:lang w:val="en-US"/>
+              </w:rPr>
+            </w:pPr>
+            <w:r>
+              <w:rPr>
+                <w:lang w:val="en-US"/>
+              </w:rPr>
+              <w:t>F</w:t>
             </w:r>
           </w:p>
         </w:tc>
@@ -587,7 +766,7 @@
         </w:trPr>
         <w:tc>
           <w:tcPr>
-            <w:tcW w:w="1171" w:type="dxa"/>
+            <w:tcW w:w="900" w:type="dxa"/>
           </w:tcPr>
           <w:p>
             <w:pPr>
@@ -603,7 +782,7 @@
         </w:tc>
         <w:tc>
           <w:tcPr>
-            <w:tcW w:w="1801" w:type="dxa"/>
+            <w:tcW w:w="1440" w:type="dxa"/>
           </w:tcPr>
           <w:p>
             <w:r>
@@ -613,7 +792,7 @@
         </w:tc>
         <w:tc>
           <w:tcPr>
-            <w:tcW w:w="3402" w:type="dxa"/>
+            <w:tcW w:w="2520" w:type="dxa"/>
             <w:tcBorders>
               <w:top w:val="single" w:sz="4" w:space="0" w:color="auto"/>
               <w:left w:val="single" w:sz="4" w:space="0" w:color="auto"/>
@@ -629,7 +808,7 @@
         </w:tc>
         <w:tc>
           <w:tcPr>
-            <w:tcW w:w="4394" w:type="dxa"/>
+            <w:tcW w:w="4500" w:type="dxa"/>
           </w:tcPr>
           <w:p>
             <w:proofErr w:type="spellStart"/>
@@ -645,6 +824,24 @@
               <w:t>Хусаинович</w:t>
             </w:r>
             <w:proofErr w:type="spellEnd"/>
+          </w:p>
+        </w:tc>
+        <w:tc>
+          <w:tcPr>
+            <w:tcW w:w="1440" w:type="dxa"/>
+          </w:tcPr>
+          <w:p>
+            <w:pPr>
+              <w:rPr>
+                <w:lang w:val="en-US"/>
+              </w:rPr>
+            </w:pPr>
+            <w:r>
+              <w:rPr>
+                <w:lang w:val="en-US"/>
+              </w:rPr>
+              <w:t>E</w:t>
+            </w:r>
           </w:p>
         </w:tc>
       </w:tr>
@@ -654,7 +851,7 @@
         </w:trPr>
         <w:tc>
           <w:tcPr>
-            <w:tcW w:w="1171" w:type="dxa"/>
+            <w:tcW w:w="900" w:type="dxa"/>
           </w:tcPr>
           <w:p>
             <w:pPr>
@@ -670,7 +867,7 @@
         </w:tc>
         <w:tc>
           <w:tcPr>
-            <w:tcW w:w="1801" w:type="dxa"/>
+            <w:tcW w:w="1440" w:type="dxa"/>
           </w:tcPr>
           <w:p>
             <w:r>
@@ -680,7 +877,7 @@
         </w:tc>
         <w:tc>
           <w:tcPr>
-            <w:tcW w:w="3402" w:type="dxa"/>
+            <w:tcW w:w="2520" w:type="dxa"/>
             <w:tcBorders>
               <w:top w:val="single" w:sz="4" w:space="0" w:color="auto"/>
               <w:left w:val="single" w:sz="4" w:space="0" w:color="auto"/>
@@ -696,11 +893,29 @@
         </w:tc>
         <w:tc>
           <w:tcPr>
-            <w:tcW w:w="4394" w:type="dxa"/>
+            <w:tcW w:w="4500" w:type="dxa"/>
           </w:tcPr>
           <w:p>
             <w:r>
               <w:t>Вартанян Саркис Альбертович</w:t>
+            </w:r>
+          </w:p>
+        </w:tc>
+        <w:tc>
+          <w:tcPr>
+            <w:tcW w:w="1440" w:type="dxa"/>
+          </w:tcPr>
+          <w:p>
+            <w:pPr>
+              <w:rPr>
+                <w:lang w:val="en-US"/>
+              </w:rPr>
+            </w:pPr>
+            <w:r>
+              <w:rPr>
+                <w:lang w:val="en-US"/>
+              </w:rPr>
+              <w:t>B</w:t>
             </w:r>
           </w:p>
         </w:tc>
@@ -711,7 +926,7 @@
         </w:trPr>
         <w:tc>
           <w:tcPr>
-            <w:tcW w:w="1171" w:type="dxa"/>
+            <w:tcW w:w="900" w:type="dxa"/>
           </w:tcPr>
           <w:p>
             <w:pPr>
@@ -727,7 +942,7 @@
         </w:tc>
         <w:tc>
           <w:tcPr>
-            <w:tcW w:w="1801" w:type="dxa"/>
+            <w:tcW w:w="1440" w:type="dxa"/>
           </w:tcPr>
           <w:p>
             <w:r>
@@ -737,7 +952,7 @@
         </w:tc>
         <w:tc>
           <w:tcPr>
-            <w:tcW w:w="3402" w:type="dxa"/>
+            <w:tcW w:w="2520" w:type="dxa"/>
             <w:tcBorders>
               <w:top w:val="single" w:sz="4" w:space="0" w:color="auto"/>
               <w:left w:val="single" w:sz="4" w:space="0" w:color="auto"/>
@@ -753,11 +968,29 @@
         </w:tc>
         <w:tc>
           <w:tcPr>
-            <w:tcW w:w="4394" w:type="dxa"/>
+            <w:tcW w:w="4500" w:type="dxa"/>
           </w:tcPr>
           <w:p>
             <w:r>
               <w:t>Вартанян Саркис Альбертович</w:t>
+            </w:r>
+          </w:p>
+        </w:tc>
+        <w:tc>
+          <w:tcPr>
+            <w:tcW w:w="1440" w:type="dxa"/>
+          </w:tcPr>
+          <w:p>
+            <w:pPr>
+              <w:rPr>
+                <w:lang w:val="en-US"/>
+              </w:rPr>
+            </w:pPr>
+            <w:r>
+              <w:rPr>
+                <w:lang w:val="en-US"/>
+              </w:rPr>
+              <w:t>A,B,C,D</w:t>
             </w:r>
           </w:p>
         </w:tc>

</xml_diff>

<commit_message>
Updates the tractor template to bold the machine_category.
</commit_message>
<xml_diff>
--- a/certificate-name-input.docx
+++ b/certificate-name-input.docx
@@ -111,13 +111,6 @@
               </w:rPr>
               <w:t>B, C</w:t>
             </w:r>
-          </w:p>
-          <w:p>
-            <w:pPr>
-              <w:tabs>
-                <w:tab w:val="left" w:pos="2325"/>
-              </w:tabs>
-            </w:pPr>
             <w:r>
               <w:tab/>
             </w:r>
@@ -270,12 +263,6 @@
                 <w:lang w:val="en-US"/>
               </w:rPr>
             </w:pPr>
-            <w:r>
-              <w:rPr>
-                <w:lang w:val="en-US"/>
-              </w:rPr>
-              <w:t>D</w:t>
-            </w:r>
           </w:p>
         </w:tc>
       </w:tr>
@@ -351,12 +338,6 @@
                 <w:lang w:val="en-US"/>
               </w:rPr>
             </w:pPr>
-            <w:r>
-              <w:rPr>
-                <w:lang w:val="en-US"/>
-              </w:rPr>
-              <w:t>A1</w:t>
-            </w:r>
           </w:p>
         </w:tc>
       </w:tr>
@@ -436,12 +417,6 @@
                 <w:lang w:val="en-US"/>
               </w:rPr>
             </w:pPr>
-            <w:r>
-              <w:rPr>
-                <w:lang w:val="en-US"/>
-              </w:rPr>
-              <w:t>B</w:t>
-            </w:r>
           </w:p>
         </w:tc>
       </w:tr>
@@ -516,12 +491,6 @@
                 <w:lang w:val="en-US"/>
               </w:rPr>
             </w:pPr>
-            <w:r>
-              <w:rPr>
-                <w:lang w:val="en-US"/>
-              </w:rPr>
-              <w:t>C</w:t>
-            </w:r>
           </w:p>
         </w:tc>
       </w:tr>

</xml_diff>